<commit_message>
ADD: some report info and comments
</commit_message>
<xml_diff>
--- a/sem_02/lab_03/report.docx
+++ b/sem_02/lab_03/report.docx
@@ -281,7 +281,6 @@
         <w:tab/>
         <w:t xml:space="preserve">       </w:t>
       </w:r>
-      <w:proofErr w:type="gramStart"/>
       <w:r>
         <w:rPr>
           <w:rFonts w:eastAsia="Calibri"/>
@@ -289,16 +288,7 @@
           <w:u w:val="single"/>
         </w:rPr>
         <w:tab/>
-        <w:t xml:space="preserve">  «</w:t>
-      </w:r>
-      <w:proofErr w:type="gramEnd"/>
-      <w:r>
-        <w:rPr>
-          <w:rFonts w:eastAsia="Calibri"/>
-          <w:szCs w:val="28"/>
-          <w:u w:val="single"/>
-        </w:rPr>
-        <w:t>Информатика и системы управления»</w:t>
+        <w:t xml:space="preserve">  «Информатика и системы управления»</w:t>
       </w:r>
       <w:r>
         <w:rPr>
@@ -843,9 +833,1538 @@
         </w:rPr>
       </w:pPr>
     </w:p>
+    <w:p>
+      <w:pPr>
+        <w:pStyle w:val="1"/>
+        <w:spacing w:after="0"/>
+      </w:pPr>
+      <w:r>
+        <w:lastRenderedPageBreak/>
+        <w:t>Задание 1.</w:t>
+      </w:r>
+    </w:p>
+    <w:tbl>
+      <w:tblPr>
+        <w:tblStyle w:val="a3"/>
+        <w:tblW w:w="11625" w:type="dxa"/>
+        <w:tblInd w:w="-1565" w:type="dxa"/>
+        <w:tblLook w:val="04A0" w:firstRow="1" w:lastRow="0" w:firstColumn="1" w:lastColumn="0" w:noHBand="0" w:noVBand="1"/>
+      </w:tblPr>
+      <w:tblGrid>
+        <w:gridCol w:w="11625"/>
+      </w:tblGrid>
+      <w:tr>
+        <w:tc>
+          <w:tcPr>
+            <w:tcW w:w="11625" w:type="dxa"/>
+          </w:tcPr>
+          <w:p>
+            <w:pPr>
+              <w:pStyle w:val="a9"/>
+              <w:rPr>
+                <w:lang w:val="en-US" w:eastAsia="ru-RU"/>
+              </w:rPr>
+            </w:pPr>
+            <w:r>
+              <w:rPr>
+                <w:lang w:val="en-US" w:eastAsia="ru-RU"/>
+              </w:rPr>
+              <w:t>#include &lt;linux/module.h&gt; </w:t>
+            </w:r>
+          </w:p>
+          <w:p>
+            <w:pPr>
+              <w:pStyle w:val="a9"/>
+              <w:rPr>
+                <w:lang w:val="en-US" w:eastAsia="ru-RU"/>
+              </w:rPr>
+            </w:pPr>
+            <w:r>
+              <w:rPr>
+                <w:lang w:val="en-US" w:eastAsia="ru-RU"/>
+              </w:rPr>
+              <w:t>#include &lt;linux/kernel.h&gt;</w:t>
+            </w:r>
+          </w:p>
+          <w:p>
+            <w:pPr>
+              <w:pStyle w:val="a9"/>
+              <w:rPr>
+                <w:lang w:val="en-US" w:eastAsia="ru-RU"/>
+              </w:rPr>
+            </w:pPr>
+            <w:r>
+              <w:rPr>
+                <w:lang w:val="en-US" w:eastAsia="ru-RU"/>
+              </w:rPr>
+              <w:t>#include &lt;linux/init_task.h&gt;</w:t>
+            </w:r>
+          </w:p>
+          <w:p>
+            <w:pPr>
+              <w:pStyle w:val="a9"/>
+              <w:rPr>
+                <w:lang w:val="en-US" w:eastAsia="ru-RU"/>
+              </w:rPr>
+            </w:pPr>
+            <w:r>
+              <w:rPr>
+                <w:lang w:val="en-US" w:eastAsia="ru-RU"/>
+              </w:rPr>
+              <w:t>#include &lt;linux/init.h&gt;</w:t>
+            </w:r>
+          </w:p>
+          <w:p>
+            <w:pPr>
+              <w:pStyle w:val="a9"/>
+              <w:rPr>
+                <w:lang w:val="en-US" w:eastAsia="ru-RU"/>
+              </w:rPr>
+            </w:pPr>
+          </w:p>
+          <w:p>
+            <w:pPr>
+              <w:pStyle w:val="a9"/>
+              <w:rPr>
+                <w:lang w:val="en-US" w:eastAsia="ru-RU"/>
+              </w:rPr>
+            </w:pPr>
+            <w:r>
+              <w:rPr>
+                <w:lang w:val="en-US" w:eastAsia="ru-RU"/>
+              </w:rPr>
+              <w:t>MODULE_LICENSE("GPL");</w:t>
+            </w:r>
+          </w:p>
+          <w:p>
+            <w:pPr>
+              <w:pStyle w:val="a9"/>
+              <w:rPr>
+                <w:lang w:val="en-US" w:eastAsia="ru-RU"/>
+              </w:rPr>
+            </w:pPr>
+            <w:r>
+              <w:rPr>
+                <w:lang w:val="en-US" w:eastAsia="ru-RU"/>
+              </w:rPr>
+              <w:t>MODULE_AUTHOR("Yakuba D.");</w:t>
+            </w:r>
+          </w:p>
+          <w:p>
+            <w:pPr>
+              <w:pStyle w:val="a9"/>
+              <w:rPr>
+                <w:lang w:val="en-US" w:eastAsia="ru-RU"/>
+              </w:rPr>
+            </w:pPr>
+          </w:p>
+          <w:p>
+            <w:pPr>
+              <w:pStyle w:val="a9"/>
+              <w:rPr>
+                <w:lang w:val="en-US" w:eastAsia="ru-RU"/>
+              </w:rPr>
+            </w:pPr>
+            <w:r>
+              <w:rPr>
+                <w:lang w:val="en-US" w:eastAsia="ru-RU"/>
+              </w:rPr>
+              <w:t>static </w:t>
+            </w:r>
+            <w:r>
+              <w:rPr>
+                <w:i/>
+                <w:iCs/>
+                <w:lang w:val="en-US" w:eastAsia="ru-RU"/>
+              </w:rPr>
+              <w:t>int</w:t>
+            </w:r>
+            <w:r>
+              <w:rPr>
+                <w:lang w:val="en-US" w:eastAsia="ru-RU"/>
+              </w:rPr>
+              <w:t> __init md_init(</w:t>
+            </w:r>
+            <w:r>
+              <w:rPr>
+                <w:i/>
+                <w:iCs/>
+                <w:lang w:val="en-US" w:eastAsia="ru-RU"/>
+              </w:rPr>
+              <w:t>void</w:t>
+            </w:r>
+            <w:r>
+              <w:rPr>
+                <w:lang w:val="en-US" w:eastAsia="ru-RU"/>
+              </w:rPr>
+              <w:t>) </w:t>
+            </w:r>
+          </w:p>
+          <w:p>
+            <w:pPr>
+              <w:pStyle w:val="a9"/>
+              <w:rPr>
+                <w:lang w:val="en-US" w:eastAsia="ru-RU"/>
+              </w:rPr>
+            </w:pPr>
+            <w:r>
+              <w:rPr>
+                <w:lang w:val="en-US" w:eastAsia="ru-RU"/>
+              </w:rPr>
+              <w:t>{ </w:t>
+            </w:r>
+          </w:p>
+          <w:p>
+            <w:pPr>
+              <w:pStyle w:val="a9"/>
+              <w:rPr>
+                <w:lang w:val="en-US" w:eastAsia="ru-RU"/>
+              </w:rPr>
+            </w:pPr>
+            <w:r>
+              <w:rPr>
+                <w:lang w:val="en-US" w:eastAsia="ru-RU"/>
+              </w:rPr>
+              <w:t>   printk(KERN_INFO "Module init:\n");</w:t>
+            </w:r>
+          </w:p>
+          <w:p>
+            <w:pPr>
+              <w:pStyle w:val="a9"/>
+              <w:rPr>
+                <w:lang w:val="en-US" w:eastAsia="ru-RU"/>
+              </w:rPr>
+            </w:pPr>
+          </w:p>
+          <w:p>
+            <w:pPr>
+              <w:pStyle w:val="a9"/>
+              <w:rPr>
+                <w:lang w:val="en-US" w:eastAsia="ru-RU"/>
+              </w:rPr>
+            </w:pPr>
+            <w:r>
+              <w:rPr>
+                <w:lang w:val="en-US" w:eastAsia="ru-RU"/>
+              </w:rPr>
+              <w:t>   </w:t>
+            </w:r>
+            <w:r>
+              <w:rPr>
+                <w:i/>
+                <w:iCs/>
+                <w:lang w:val="en-US" w:eastAsia="ru-RU"/>
+              </w:rPr>
+              <w:t>struct</w:t>
+            </w:r>
+            <w:r>
+              <w:rPr>
+                <w:lang w:val="en-US" w:eastAsia="ru-RU"/>
+              </w:rPr>
+              <w:t> task_struct *task = &amp;init_task;</w:t>
+            </w:r>
+          </w:p>
+          <w:p>
+            <w:pPr>
+              <w:pStyle w:val="a9"/>
+              <w:rPr>
+                <w:lang w:val="en-US" w:eastAsia="ru-RU"/>
+              </w:rPr>
+            </w:pPr>
+            <w:r>
+              <w:rPr>
+                <w:lang w:val="en-US" w:eastAsia="ru-RU"/>
+              </w:rPr>
+              <w:t>   do</w:t>
+            </w:r>
+          </w:p>
+          <w:p>
+            <w:pPr>
+              <w:pStyle w:val="a9"/>
+              <w:rPr>
+                <w:lang w:val="en-US" w:eastAsia="ru-RU"/>
+              </w:rPr>
+            </w:pPr>
+            <w:r>
+              <w:rPr>
+                <w:lang w:val="en-US" w:eastAsia="ru-RU"/>
+              </w:rPr>
+              <w:t>   {</w:t>
+            </w:r>
+          </w:p>
+          <w:p>
+            <w:pPr>
+              <w:pStyle w:val="a9"/>
+              <w:rPr>
+                <w:lang w:val="en-US" w:eastAsia="ru-RU"/>
+              </w:rPr>
+            </w:pPr>
+            <w:r>
+              <w:rPr>
+                <w:lang w:val="en-US" w:eastAsia="ru-RU"/>
+              </w:rPr>
+              <w:t>       printk(KERN_INFO "~~~~~~ Proccess: %s (comm) - %d (ID), Parent: %s (comm) - %d (ID)\n", </w:t>
+            </w:r>
+          </w:p>
+          <w:p>
+            <w:pPr>
+              <w:pStyle w:val="a9"/>
+              <w:rPr>
+                <w:lang w:val="en-US" w:eastAsia="ru-RU"/>
+              </w:rPr>
+            </w:pPr>
+            <w:r>
+              <w:rPr>
+                <w:lang w:val="en-US" w:eastAsia="ru-RU"/>
+              </w:rPr>
+              <w:t>            task-&gt;comm, task-&gt;pid, task-&gt;parent-&gt;comm, task-&gt;parent-&gt;pid);</w:t>
+            </w:r>
+          </w:p>
+          <w:p>
+            <w:pPr>
+              <w:pStyle w:val="a9"/>
+              <w:rPr>
+                <w:lang w:val="en-US" w:eastAsia="ru-RU"/>
+              </w:rPr>
+            </w:pPr>
+            <w:r>
+              <w:rPr>
+                <w:lang w:val="en-US" w:eastAsia="ru-RU"/>
+              </w:rPr>
+              <w:t>   } while ((task = next_task(task)) != &amp;init_task);</w:t>
+            </w:r>
+          </w:p>
+          <w:p>
+            <w:pPr>
+              <w:pStyle w:val="a9"/>
+              <w:rPr>
+                <w:lang w:val="en-US" w:eastAsia="ru-RU"/>
+              </w:rPr>
+            </w:pPr>
+          </w:p>
+          <w:p>
+            <w:pPr>
+              <w:pStyle w:val="a9"/>
+              <w:rPr>
+                <w:lang w:val="en-US" w:eastAsia="ru-RU"/>
+              </w:rPr>
+            </w:pPr>
+            <w:r>
+              <w:rPr>
+                <w:lang w:val="en-US" w:eastAsia="ru-RU"/>
+              </w:rPr>
+              <w:t>   printk(KERN_INFO "~~~~~~ Proccess: %s (comm) - %d (ID), Parent: %s (comm) - %d (ID)\n",</w:t>
+            </w:r>
+          </w:p>
+          <w:p>
+            <w:pPr>
+              <w:pStyle w:val="a9"/>
+              <w:rPr>
+                <w:lang w:val="en-US" w:eastAsia="ru-RU"/>
+              </w:rPr>
+            </w:pPr>
+            <w:r>
+              <w:rPr>
+                <w:lang w:val="en-US" w:eastAsia="ru-RU"/>
+              </w:rPr>
+              <w:t>      current-&gt;comm, current-&gt;pid, current-&gt;parent-&gt;comm, current-&gt;parent-&gt;pid);</w:t>
+            </w:r>
+          </w:p>
+          <w:p>
+            <w:pPr>
+              <w:pStyle w:val="a9"/>
+              <w:rPr>
+                <w:lang w:val="en-US" w:eastAsia="ru-RU"/>
+              </w:rPr>
+            </w:pPr>
+          </w:p>
+          <w:p>
+            <w:pPr>
+              <w:pStyle w:val="a9"/>
+              <w:rPr>
+                <w:lang w:val="en-US" w:eastAsia="ru-RU"/>
+              </w:rPr>
+            </w:pPr>
+            <w:r>
+              <w:rPr>
+                <w:lang w:val="en-US" w:eastAsia="ru-RU"/>
+              </w:rPr>
+              <w:t>   return 0; </w:t>
+            </w:r>
+          </w:p>
+          <w:p>
+            <w:pPr>
+              <w:pStyle w:val="a9"/>
+              <w:rPr>
+                <w:lang w:val="en-US" w:eastAsia="ru-RU"/>
+              </w:rPr>
+            </w:pPr>
+            <w:r>
+              <w:rPr>
+                <w:lang w:val="en-US" w:eastAsia="ru-RU"/>
+              </w:rPr>
+              <w:t>}</w:t>
+            </w:r>
+          </w:p>
+          <w:p>
+            <w:pPr>
+              <w:pStyle w:val="a9"/>
+              <w:rPr>
+                <w:lang w:val="en-US" w:eastAsia="ru-RU"/>
+              </w:rPr>
+            </w:pPr>
+          </w:p>
+          <w:p>
+            <w:pPr>
+              <w:pStyle w:val="a9"/>
+              <w:rPr>
+                <w:lang w:val="en-US" w:eastAsia="ru-RU"/>
+              </w:rPr>
+            </w:pPr>
+            <w:r>
+              <w:rPr>
+                <w:lang w:val="en-US" w:eastAsia="ru-RU"/>
+              </w:rPr>
+              <w:t>static </w:t>
+            </w:r>
+            <w:r>
+              <w:rPr>
+                <w:i/>
+                <w:iCs/>
+                <w:lang w:val="en-US" w:eastAsia="ru-RU"/>
+              </w:rPr>
+              <w:t>void</w:t>
+            </w:r>
+            <w:r>
+              <w:rPr>
+                <w:lang w:val="en-US" w:eastAsia="ru-RU"/>
+              </w:rPr>
+              <w:t> __exit md_exit(</w:t>
+            </w:r>
+            <w:r>
+              <w:rPr>
+                <w:i/>
+                <w:iCs/>
+                <w:lang w:val="en-US" w:eastAsia="ru-RU"/>
+              </w:rPr>
+              <w:t>void</w:t>
+            </w:r>
+            <w:r>
+              <w:rPr>
+                <w:lang w:val="en-US" w:eastAsia="ru-RU"/>
+              </w:rPr>
+              <w:t>) </w:t>
+            </w:r>
+          </w:p>
+          <w:p>
+            <w:pPr>
+              <w:pStyle w:val="a9"/>
+              <w:rPr>
+                <w:lang w:val="en-US" w:eastAsia="ru-RU"/>
+              </w:rPr>
+            </w:pPr>
+            <w:r>
+              <w:rPr>
+                <w:lang w:val="en-US" w:eastAsia="ru-RU"/>
+              </w:rPr>
+              <w:t>{ </w:t>
+            </w:r>
+          </w:p>
+          <w:p>
+            <w:pPr>
+              <w:pStyle w:val="a9"/>
+              <w:rPr>
+                <w:lang w:val="en-US" w:eastAsia="ru-RU"/>
+              </w:rPr>
+            </w:pPr>
+            <w:r>
+              <w:rPr>
+                <w:lang w:val="en-US" w:eastAsia="ru-RU"/>
+              </w:rPr>
+              <w:t>   printk(KERN_INFO "Module goes away... It's his final message. </w:t>
+            </w:r>
+          </w:p>
+          <w:p>
+            <w:pPr>
+              <w:pStyle w:val="a9"/>
+              <w:rPr>
+                <w:lang w:val="en-US" w:eastAsia="ru-RU"/>
+              </w:rPr>
+            </w:pPr>
+            <w:r>
+              <w:rPr>
+                <w:lang w:val="en-US" w:eastAsia="ru-RU"/>
+              </w:rPr>
+              <w:tab/>
+            </w:r>
+            <w:r>
+              <w:rPr>
+                <w:lang w:val="en-US" w:eastAsia="ru-RU"/>
+              </w:rPr>
+              <w:tab/>
+            </w:r>
+            <w:r>
+              <w:rPr>
+                <w:lang w:val="en-US" w:eastAsia="ru-RU"/>
+              </w:rPr>
+              <w:tab/>
+            </w:r>
+            <w:r>
+              <w:rPr>
+                <w:lang w:val="en-US" w:eastAsia="ru-RU"/>
+              </w:rPr>
+              <w:tab/>
+            </w:r>
+            <w:r>
+              <w:rPr>
+                <w:lang w:val="en-US" w:eastAsia="ru-RU"/>
+              </w:rPr>
+              <w:t>If you won't replace the battery...\n"); </w:t>
+            </w:r>
+          </w:p>
+          <w:p>
+            <w:pPr>
+              <w:pStyle w:val="a9"/>
+              <w:rPr>
+                <w:lang w:val="en-US" w:eastAsia="ru-RU"/>
+              </w:rPr>
+            </w:pPr>
+            <w:r>
+              <w:rPr>
+                <w:lang w:val="en-US" w:eastAsia="ru-RU"/>
+              </w:rPr>
+              <w:t>} </w:t>
+            </w:r>
+          </w:p>
+          <w:p>
+            <w:pPr>
+              <w:pStyle w:val="a9"/>
+              <w:rPr>
+                <w:lang w:val="en-US" w:eastAsia="ru-RU"/>
+              </w:rPr>
+            </w:pPr>
+          </w:p>
+          <w:p>
+            <w:pPr>
+              <w:pStyle w:val="a9"/>
+              <w:rPr>
+                <w:lang w:val="en-US" w:eastAsia="ru-RU"/>
+              </w:rPr>
+            </w:pPr>
+            <w:r>
+              <w:rPr>
+                <w:lang w:val="en-US" w:eastAsia="ru-RU"/>
+              </w:rPr>
+              <w:t>module_init(md_init); </w:t>
+            </w:r>
+          </w:p>
+          <w:p>
+            <w:pPr>
+              <w:pStyle w:val="a9"/>
+              <w:rPr>
+                <w:lang w:val="en-US" w:eastAsia="ru-RU"/>
+              </w:rPr>
+            </w:pPr>
+            <w:r>
+              <w:rPr>
+                <w:lang w:val="en-US" w:eastAsia="ru-RU"/>
+              </w:rPr>
+              <w:t>module_exit(</w:t>
+            </w:r>
+            <w:r>
+              <w:rPr>
+                <w:i/>
+                <w:iCs/>
+                <w:lang w:val="en-US" w:eastAsia="ru-RU"/>
+              </w:rPr>
+              <w:t>md_exit</w:t>
+            </w:r>
+            <w:r>
+              <w:rPr>
+                <w:lang w:val="en-US" w:eastAsia="ru-RU"/>
+              </w:rPr>
+              <w:t>); </w:t>
+            </w:r>
+          </w:p>
+          <w:p>
+            <w:pPr>
+              <w:keepNext/>
+              <w:rPr>
+                <w:lang w:val="en-US"/>
+              </w:rPr>
+            </w:pPr>
+          </w:p>
+        </w:tc>
+      </w:tr>
+    </w:tbl>
+    <w:p>
+      <w:pPr>
+        <w:pStyle w:val="a4"/>
+        <w:ind w:firstLine="0"/>
+        <w:rPr>
+          <w:i w:val="0"/>
+          <w:iCs w:val="0"/>
+          <w:color w:val="000000" w:themeColor="text1"/>
+          <w:sz w:val="22"/>
+          <w:szCs w:val="22"/>
+          <w:lang w:val="en-US"/>
+        </w:rPr>
+      </w:pPr>
+    </w:p>
+    <w:tbl>
+      <w:tblPr>
+        <w:tblStyle w:val="a3"/>
+        <w:tblW w:w="0" w:type="auto"/>
+        <w:tblInd w:w="0" w:type="dxa"/>
+        <w:tblLook w:val="04A0" w:firstRow="1" w:lastRow="0" w:firstColumn="1" w:lastColumn="0" w:noHBand="0" w:noVBand="1"/>
+      </w:tblPr>
+      <w:tblGrid>
+        <w:gridCol w:w="9345"/>
+      </w:tblGrid>
+      <w:tr>
+        <w:tc>
+          <w:tcPr>
+            <w:tcW w:w="9345" w:type="dxa"/>
+          </w:tcPr>
+          <w:p>
+            <w:pPr>
+              <w:pStyle w:val="a9"/>
+              <w:rPr>
+                <w:color w:val="000000" w:themeColor="text1"/>
+                <w:lang w:val="en-US" w:eastAsia="ru-RU"/>
+              </w:rPr>
+            </w:pPr>
+            <w:r>
+              <w:rPr>
+                <w:color w:val="000000" w:themeColor="text1"/>
+                <w:lang w:val="en-US" w:eastAsia="ru-RU"/>
+              </w:rPr>
+              <w:t>ifneq ($(KERNELRELEASE),)</w:t>
+            </w:r>
+          </w:p>
+          <w:p>
+            <w:pPr>
+              <w:pStyle w:val="a9"/>
+              <w:rPr>
+                <w:color w:val="000000" w:themeColor="text1"/>
+                <w:lang w:val="en-US" w:eastAsia="ru-RU"/>
+              </w:rPr>
+            </w:pPr>
+            <w:r>
+              <w:rPr>
+                <w:color w:val="000000" w:themeColor="text1"/>
+                <w:lang w:val="en-US" w:eastAsia="ru-RU"/>
+              </w:rPr>
+              <w:t>    obj-m := md.o</w:t>
+            </w:r>
+          </w:p>
+          <w:p>
+            <w:pPr>
+              <w:pStyle w:val="a9"/>
+              <w:rPr>
+                <w:color w:val="000000" w:themeColor="text1"/>
+                <w:lang w:val="en-US" w:eastAsia="ru-RU"/>
+              </w:rPr>
+            </w:pPr>
+            <w:r>
+              <w:rPr>
+                <w:color w:val="000000" w:themeColor="text1"/>
+                <w:lang w:val="en-US" w:eastAsia="ru-RU"/>
+              </w:rPr>
+              <w:t>else</w:t>
+            </w:r>
+          </w:p>
+          <w:p>
+            <w:pPr>
+              <w:pStyle w:val="a9"/>
+              <w:rPr>
+                <w:color w:val="000000" w:themeColor="text1"/>
+                <w:lang w:val="en-US" w:eastAsia="ru-RU"/>
+              </w:rPr>
+            </w:pPr>
+            <w:r>
+              <w:rPr>
+                <w:color w:val="000000" w:themeColor="text1"/>
+                <w:lang w:val="en-US" w:eastAsia="ru-RU"/>
+              </w:rPr>
+              <w:t>    CURRENT = $(shell uname -r)</w:t>
+            </w:r>
+          </w:p>
+          <w:p>
+            <w:pPr>
+              <w:pStyle w:val="a9"/>
+              <w:rPr>
+                <w:color w:val="000000" w:themeColor="text1"/>
+                <w:lang w:val="en-US" w:eastAsia="ru-RU"/>
+              </w:rPr>
+            </w:pPr>
+            <w:r>
+              <w:rPr>
+                <w:color w:val="000000" w:themeColor="text1"/>
+                <w:lang w:val="en-US" w:eastAsia="ru-RU"/>
+              </w:rPr>
+              <w:t>    KDIR = /lib/modules/$(CURRENT)/build</w:t>
+            </w:r>
+          </w:p>
+          <w:p>
+            <w:pPr>
+              <w:pStyle w:val="a9"/>
+              <w:rPr>
+                <w:color w:val="000000" w:themeColor="text1"/>
+                <w:lang w:val="en-US" w:eastAsia="ru-RU"/>
+              </w:rPr>
+            </w:pPr>
+            <w:r>
+              <w:rPr>
+                <w:color w:val="000000" w:themeColor="text1"/>
+                <w:lang w:val="en-US" w:eastAsia="ru-RU"/>
+              </w:rPr>
+              <w:t>    PWD = $(shell pwd)</w:t>
+            </w:r>
+          </w:p>
+          <w:p>
+            <w:pPr>
+              <w:pStyle w:val="a9"/>
+              <w:rPr>
+                <w:color w:val="000000" w:themeColor="text1"/>
+                <w:lang w:val="en-US" w:eastAsia="ru-RU"/>
+              </w:rPr>
+            </w:pPr>
+          </w:p>
+          <w:p>
+            <w:pPr>
+              <w:pStyle w:val="a9"/>
+              <w:rPr>
+                <w:color w:val="000000" w:themeColor="text1"/>
+                <w:lang w:val="en-US" w:eastAsia="ru-RU"/>
+              </w:rPr>
+            </w:pPr>
+            <w:r>
+              <w:rPr>
+                <w:color w:val="000000" w:themeColor="text1"/>
+                <w:lang w:val="en-US" w:eastAsia="ru-RU"/>
+              </w:rPr>
+              <w:t>default:</w:t>
+            </w:r>
+          </w:p>
+          <w:p>
+            <w:pPr>
+              <w:pStyle w:val="a9"/>
+              <w:rPr>
+                <w:color w:val="000000" w:themeColor="text1"/>
+                <w:lang w:val="en-US" w:eastAsia="ru-RU"/>
+              </w:rPr>
+            </w:pPr>
+            <w:r>
+              <w:rPr>
+                <w:color w:val="000000" w:themeColor="text1"/>
+                <w:lang w:val="en-US" w:eastAsia="ru-RU"/>
+              </w:rPr>
+              <w:t>    $(MAKE) -C $(KDIR) M=$(PWD) modules</w:t>
+            </w:r>
+          </w:p>
+          <w:p>
+            <w:pPr>
+              <w:pStyle w:val="a9"/>
+              <w:rPr>
+                <w:color w:val="000000" w:themeColor="text1"/>
+                <w:lang w:val="en-US" w:eastAsia="ru-RU"/>
+              </w:rPr>
+            </w:pPr>
+            <w:r>
+              <w:rPr>
+                <w:color w:val="000000" w:themeColor="text1"/>
+                <w:lang w:val="en-US" w:eastAsia="ru-RU"/>
+              </w:rPr>
+              <w:t>    make clean</w:t>
+            </w:r>
+          </w:p>
+          <w:p>
+            <w:pPr>
+              <w:pStyle w:val="a9"/>
+              <w:rPr>
+                <w:color w:val="000000" w:themeColor="text1"/>
+                <w:lang w:val="en-US" w:eastAsia="ru-RU"/>
+              </w:rPr>
+            </w:pPr>
+          </w:p>
+          <w:p>
+            <w:pPr>
+              <w:pStyle w:val="a9"/>
+              <w:rPr>
+                <w:color w:val="000000" w:themeColor="text1"/>
+                <w:lang w:val="en-US" w:eastAsia="ru-RU"/>
+              </w:rPr>
+            </w:pPr>
+            <w:r>
+              <w:rPr>
+                <w:color w:val="000000" w:themeColor="text1"/>
+                <w:lang w:val="en-US" w:eastAsia="ru-RU"/>
+              </w:rPr>
+              <w:t>clean:</w:t>
+            </w:r>
+          </w:p>
+          <w:p>
+            <w:pPr>
+              <w:pStyle w:val="a9"/>
+              <w:rPr>
+                <w:color w:val="000000" w:themeColor="text1"/>
+                <w:lang w:val="en-US" w:eastAsia="ru-RU"/>
+              </w:rPr>
+            </w:pPr>
+            <w:r>
+              <w:rPr>
+                <w:color w:val="000000" w:themeColor="text1"/>
+                <w:lang w:val="en-US" w:eastAsia="ru-RU"/>
+              </w:rPr>
+              <w:t>    @rm -f *.o .*.cmd .*.flags *.mod.c *.order</w:t>
+            </w:r>
+          </w:p>
+          <w:p>
+            <w:pPr>
+              <w:pStyle w:val="a9"/>
+              <w:rPr>
+                <w:color w:val="000000" w:themeColor="text1"/>
+                <w:lang w:val="en-US" w:eastAsia="ru-RU"/>
+              </w:rPr>
+            </w:pPr>
+            <w:r>
+              <w:rPr>
+                <w:color w:val="000000" w:themeColor="text1"/>
+                <w:lang w:val="en-US" w:eastAsia="ru-RU"/>
+              </w:rPr>
+              <w:t>    @rm -f .*.*.cmd *~ *.*~ TODO.*</w:t>
+            </w:r>
+          </w:p>
+          <w:p>
+            <w:pPr>
+              <w:pStyle w:val="a9"/>
+              <w:rPr>
+                <w:color w:val="000000" w:themeColor="text1"/>
+                <w:lang w:val="en-US" w:eastAsia="ru-RU"/>
+              </w:rPr>
+            </w:pPr>
+            <w:r>
+              <w:rPr>
+                <w:color w:val="000000" w:themeColor="text1"/>
+                <w:lang w:val="en-US" w:eastAsia="ru-RU"/>
+              </w:rPr>
+              <w:t>    @rm -fR .tmp*</w:t>
+            </w:r>
+          </w:p>
+          <w:p>
+            <w:pPr>
+              <w:pStyle w:val="a9"/>
+              <w:rPr>
+                <w:color w:val="000000" w:themeColor="text1"/>
+                <w:lang w:val="en-US" w:eastAsia="ru-RU"/>
+              </w:rPr>
+            </w:pPr>
+            <w:r>
+              <w:rPr>
+                <w:color w:val="000000" w:themeColor="text1"/>
+                <w:lang w:val="en-US" w:eastAsia="ru-RU"/>
+              </w:rPr>
+              <w:t>    @rm -rf .tmp_versions</w:t>
+            </w:r>
+          </w:p>
+          <w:p>
+            <w:pPr>
+              <w:pStyle w:val="a9"/>
+              <w:rPr>
+                <w:color w:val="000000" w:themeColor="text1"/>
+                <w:lang w:val="en-US" w:eastAsia="ru-RU"/>
+              </w:rPr>
+            </w:pPr>
+          </w:p>
+          <w:p>
+            <w:pPr>
+              <w:pStyle w:val="a9"/>
+              <w:rPr>
+                <w:color w:val="000000" w:themeColor="text1"/>
+                <w:lang w:val="en-US" w:eastAsia="ru-RU"/>
+              </w:rPr>
+            </w:pPr>
+            <w:r>
+              <w:rPr>
+                <w:color w:val="000000" w:themeColor="text1"/>
+                <w:lang w:val="en-US" w:eastAsia="ru-RU"/>
+              </w:rPr>
+              <w:t>disclean: clean</w:t>
+            </w:r>
+          </w:p>
+          <w:p>
+            <w:pPr>
+              <w:pStyle w:val="a9"/>
+              <w:rPr>
+                <w:color w:val="000000" w:themeColor="text1"/>
+                <w:lang w:eastAsia="ru-RU"/>
+              </w:rPr>
+            </w:pPr>
+            <w:r>
+              <w:rPr>
+                <w:color w:val="000000" w:themeColor="text1"/>
+                <w:lang w:val="en-US" w:eastAsia="ru-RU"/>
+              </w:rPr>
+              <w:t>    </w:t>
+            </w:r>
+            <w:r>
+              <w:rPr>
+                <w:color w:val="000000" w:themeColor="text1"/>
+                <w:lang w:eastAsia="ru-RU"/>
+              </w:rPr>
+              <w:t>@rm *.ko *.symvers</w:t>
+            </w:r>
+          </w:p>
+          <w:p>
+            <w:pPr>
+              <w:pStyle w:val="a9"/>
+              <w:rPr>
+                <w:color w:val="000000" w:themeColor="text1"/>
+                <w:lang w:eastAsia="ru-RU"/>
+              </w:rPr>
+            </w:pPr>
+            <w:r>
+              <w:rPr>
+                <w:color w:val="000000" w:themeColor="text1"/>
+                <w:lang w:eastAsia="ru-RU"/>
+              </w:rPr>
+              <w:t>endif </w:t>
+            </w:r>
+          </w:p>
+        </w:tc>
+      </w:tr>
+    </w:tbl>
+    <w:p>
+      <w:r>
+        <w:lastRenderedPageBreak/>
+        <w:t>Результаты работы:</w:t>
+      </w:r>
+      <w:r>
+        <w:rPr>
+          <w:noProof/>
+        </w:rPr>
+        <w:t xml:space="preserve"> </w:t>
+      </w:r>
+    </w:p>
+    <w:p>
+      <w:r>
+        <w:rPr>
+          <w:noProof/>
+        </w:rPr>
+        <w:drawing>
+          <wp:inline distT="0" distB="0" distL="0" distR="0" wp14:anchorId="26537E21" wp14:editId="6C1A6F6F">
+            <wp:extent cx="5939336" cy="3267075"/>
+            <wp:effectExtent l="0" t="0" r="4445" b="0"/>
+            <wp:docPr id="3" name="Рисунок 3"/>
+            <wp:cNvGraphicFramePr>
+              <a:graphicFrameLocks xmlns:a="http://schemas.openxmlformats.org/drawingml/2006/main" noChangeAspect="1"/>
+            </wp:cNvGraphicFramePr>
+            <a:graphic xmlns:a="http://schemas.openxmlformats.org/drawingml/2006/main">
+              <a:graphicData uri="http://schemas.openxmlformats.org/drawingml/2006/picture">
+                <pic:pic xmlns:pic="http://schemas.openxmlformats.org/drawingml/2006/picture">
+                  <pic:nvPicPr>
+                    <pic:cNvPr id="1" name=""/>
+                    <pic:cNvPicPr/>
+                  </pic:nvPicPr>
+                  <pic:blipFill>
+                    <a:blip r:embed="rId8">
+                      <a:extLst>
+                        <a:ext uri="{28A0092B-C50C-407E-A947-70E740481C1C}">
+                          <a14:useLocalDpi xmlns:a14="http://schemas.microsoft.com/office/drawing/2010/main" val="0"/>
+                        </a:ext>
+                      </a:extLst>
+                    </a:blip>
+                    <a:stretch>
+                      <a:fillRect/>
+                    </a:stretch>
+                  </pic:blipFill>
+                  <pic:spPr>
+                    <a:xfrm>
+                      <a:off x="0" y="0"/>
+                      <a:ext cx="5955541" cy="3275989"/>
+                    </a:xfrm>
+                    <a:prstGeom prst="rect">
+                      <a:avLst/>
+                    </a:prstGeom>
+                  </pic:spPr>
+                </pic:pic>
+              </a:graphicData>
+            </a:graphic>
+          </wp:inline>
+        </w:drawing>
+      </w:r>
+    </w:p>
+    <w:p>
+      <w:r>
+        <w:rPr>
+          <w:noProof/>
+        </w:rPr>
+        <w:drawing>
+          <wp:inline distT="0" distB="0" distL="0" distR="0" wp14:anchorId="5A62BBA9" wp14:editId="61598B23">
+            <wp:extent cx="5939155" cy="2870856"/>
+            <wp:effectExtent l="0" t="0" r="4445" b="5715"/>
+            <wp:docPr id="4" name="Рисунок 4"/>
+            <wp:cNvGraphicFramePr>
+              <a:graphicFrameLocks xmlns:a="http://schemas.openxmlformats.org/drawingml/2006/main" noChangeAspect="1"/>
+            </wp:cNvGraphicFramePr>
+            <a:graphic xmlns:a="http://schemas.openxmlformats.org/drawingml/2006/main">
+              <a:graphicData uri="http://schemas.openxmlformats.org/drawingml/2006/picture">
+                <pic:pic xmlns:pic="http://schemas.openxmlformats.org/drawingml/2006/picture">
+                  <pic:nvPicPr>
+                    <pic:cNvPr id="1" name=""/>
+                    <pic:cNvPicPr/>
+                  </pic:nvPicPr>
+                  <pic:blipFill>
+                    <a:blip r:embed="rId9"/>
+                    <a:stretch>
+                      <a:fillRect/>
+                    </a:stretch>
+                  </pic:blipFill>
+                  <pic:spPr>
+                    <a:xfrm>
+                      <a:off x="0" y="0"/>
+                      <a:ext cx="5992902" cy="2896836"/>
+                    </a:xfrm>
+                    <a:prstGeom prst="rect">
+                      <a:avLst/>
+                    </a:prstGeom>
+                  </pic:spPr>
+                </pic:pic>
+              </a:graphicData>
+            </a:graphic>
+          </wp:inline>
+        </w:drawing>
+      </w:r>
+    </w:p>
     <w:p/>
+    <w:p/>
+    <w:p/>
+    <w:p/>
+    <w:p/>
+    <w:p/>
+    <w:p/>
+    <w:p>
+      <w:pPr>
+        <w:pStyle w:val="2"/>
+      </w:pPr>
+      <w:r>
+        <w:lastRenderedPageBreak/>
+        <w:t>Задание 2.</w:t>
+      </w:r>
+    </w:p>
+    <w:p>
+      <w:r>
+        <w:rPr>
+          <w:noProof/>
+        </w:rPr>
+        <w:drawing>
+          <wp:inline distT="0" distB="0" distL="0" distR="0" wp14:anchorId="1CC7043B" wp14:editId="57610227">
+            <wp:extent cx="5940425" cy="2527300"/>
+            <wp:effectExtent l="0" t="0" r="3175" b="6350"/>
+            <wp:docPr id="1" name="Рисунок 1"/>
+            <wp:cNvGraphicFramePr>
+              <a:graphicFrameLocks xmlns:a="http://schemas.openxmlformats.org/drawingml/2006/main" noChangeAspect="1"/>
+            </wp:cNvGraphicFramePr>
+            <a:graphic xmlns:a="http://schemas.openxmlformats.org/drawingml/2006/main">
+              <a:graphicData uri="http://schemas.openxmlformats.org/drawingml/2006/picture">
+                <pic:pic xmlns:pic="http://schemas.openxmlformats.org/drawingml/2006/picture">
+                  <pic:nvPicPr>
+                    <pic:cNvPr id="1" name=""/>
+                    <pic:cNvPicPr/>
+                  </pic:nvPicPr>
+                  <pic:blipFill>
+                    <a:blip r:embed="rId10"/>
+                    <a:stretch>
+                      <a:fillRect/>
+                    </a:stretch>
+                  </pic:blipFill>
+                  <pic:spPr>
+                    <a:xfrm>
+                      <a:off x="0" y="0"/>
+                      <a:ext cx="5940425" cy="2527300"/>
+                    </a:xfrm>
+                    <a:prstGeom prst="rect">
+                      <a:avLst/>
+                    </a:prstGeom>
+                  </pic:spPr>
+                </pic:pic>
+              </a:graphicData>
+            </a:graphic>
+          </wp:inline>
+        </w:drawing>
+      </w:r>
+    </w:p>
+    <w:p>
+      <w:r>
+        <w:t xml:space="preserve">При попытке загрузки модуля №2 в ядро получаем ошибку </w:t>
+      </w:r>
+      <w:r>
+        <w:t>“</w:t>
+      </w:r>
+      <w:r>
+        <w:rPr>
+          <w:lang w:val="en-US"/>
+        </w:rPr>
+        <w:t>could</w:t>
+      </w:r>
+      <w:r>
+        <w:t xml:space="preserve"> </w:t>
+      </w:r>
+      <w:r>
+        <w:rPr>
+          <w:lang w:val="en-US"/>
+        </w:rPr>
+        <w:t>not</w:t>
+      </w:r>
+      <w:r>
+        <w:t xml:space="preserve"> </w:t>
+      </w:r>
+      <w:r>
+        <w:rPr>
+          <w:lang w:val="en-US"/>
+        </w:rPr>
+        <w:t>insert</w:t>
+      </w:r>
+      <w:r>
+        <w:t xml:space="preserve"> </w:t>
+      </w:r>
+      <w:r>
+        <w:rPr>
+          <w:lang w:val="en-US"/>
+        </w:rPr>
+        <w:t>module</w:t>
+      </w:r>
+      <w:r>
+        <w:t xml:space="preserve"> </w:t>
+      </w:r>
+      <w:r>
+        <w:rPr>
+          <w:lang w:val="en-US"/>
+        </w:rPr>
+        <w:t>md</w:t>
+      </w:r>
+      <w:r>
+        <w:t>2.</w:t>
+      </w:r>
+      <w:r>
+        <w:rPr>
+          <w:lang w:val="en-US"/>
+        </w:rPr>
+        <w:t>ko</w:t>
+      </w:r>
+      <w:r>
+        <w:t xml:space="preserve">: </w:t>
+      </w:r>
+      <w:r>
+        <w:rPr>
+          <w:lang w:val="en-US"/>
+        </w:rPr>
+        <w:t>Unknown</w:t>
+      </w:r>
+      <w:r>
+        <w:t xml:space="preserve"> </w:t>
+      </w:r>
+      <w:r>
+        <w:rPr>
+          <w:lang w:val="en-US"/>
+        </w:rPr>
+        <w:t>symbol</w:t>
+      </w:r>
+      <w:r>
+        <w:t xml:space="preserve"> </w:t>
+      </w:r>
+      <w:r>
+        <w:rPr>
+          <w:lang w:val="en-US"/>
+        </w:rPr>
+        <w:t>in</w:t>
+      </w:r>
+      <w:r>
+        <w:t xml:space="preserve"> </w:t>
+      </w:r>
+      <w:r>
+        <w:rPr>
+          <w:lang w:val="en-US"/>
+        </w:rPr>
+        <w:t>module</w:t>
+      </w:r>
+      <w:r>
+        <w:t xml:space="preserve">”. </w:t>
+      </w:r>
+      <w:r>
+        <w:t xml:space="preserve">Для устранения возникшей ошибки первоначально загружаем в ядро модуль №1, который </w:t>
+      </w:r>
+      <w:r>
+        <w:t>экспортирует</w:t>
+      </w:r>
+      <w:r>
+        <w:t xml:space="preserve"> данные, и вновь пробуем загрузить модуль №2. Ошибки более не возникает.</w:t>
+      </w:r>
+    </w:p>
+    <w:p>
+      <w:pPr>
+        <w:rPr>
+          <w:lang w:val="en-US"/>
+        </w:rPr>
+      </w:pPr>
+      <w:r>
+        <w:rPr>
+          <w:noProof/>
+        </w:rPr>
+        <w:drawing>
+          <wp:inline distT="0" distB="0" distL="0" distR="0" wp14:anchorId="7EE4DF05" wp14:editId="2D4CC232">
+            <wp:extent cx="5534797" cy="3781953"/>
+            <wp:effectExtent l="0" t="0" r="0" b="9525"/>
+            <wp:docPr id="5" name="Рисунок 5"/>
+            <wp:cNvGraphicFramePr>
+              <a:graphicFrameLocks xmlns:a="http://schemas.openxmlformats.org/drawingml/2006/main" noChangeAspect="1"/>
+            </wp:cNvGraphicFramePr>
+            <a:graphic xmlns:a="http://schemas.openxmlformats.org/drawingml/2006/main">
+              <a:graphicData uri="http://schemas.openxmlformats.org/drawingml/2006/picture">
+                <pic:pic xmlns:pic="http://schemas.openxmlformats.org/drawingml/2006/picture">
+                  <pic:nvPicPr>
+                    <pic:cNvPr id="1" name=""/>
+                    <pic:cNvPicPr/>
+                  </pic:nvPicPr>
+                  <pic:blipFill>
+                    <a:blip r:embed="rId11"/>
+                    <a:stretch>
+                      <a:fillRect/>
+                    </a:stretch>
+                  </pic:blipFill>
+                  <pic:spPr>
+                    <a:xfrm>
+                      <a:off x="0" y="0"/>
+                      <a:ext cx="5534797" cy="3781953"/>
+                    </a:xfrm>
+                    <a:prstGeom prst="rect">
+                      <a:avLst/>
+                    </a:prstGeom>
+                  </pic:spPr>
+                </pic:pic>
+              </a:graphicData>
+            </a:graphic>
+          </wp:inline>
+        </w:drawing>
+      </w:r>
+    </w:p>
+    <w:p>
+      <w:r>
+        <w:t xml:space="preserve">При попытке выгрузки модуля </w:t>
+      </w:r>
+      <w:r>
+        <w:rPr>
+          <w:lang w:val="en-US"/>
+        </w:rPr>
+        <w:t>md</w:t>
+      </w:r>
+      <w:r>
+        <w:t>1.</w:t>
+      </w:r>
+      <w:r>
+        <w:rPr>
+          <w:lang w:val="en-US"/>
+        </w:rPr>
+        <w:t>ko</w:t>
+      </w:r>
+      <w:r>
+        <w:t xml:space="preserve"> возникает ошибка.</w:t>
+      </w:r>
+      <w:r>
+        <w:t xml:space="preserve"> Для разрешения проблемы требуется первоначально выгрузить </w:t>
+      </w:r>
+      <w:r>
+        <w:rPr>
+          <w:lang w:val="en-US"/>
+        </w:rPr>
+        <w:t>md</w:t>
+      </w:r>
+      <w:r>
+        <w:t>2.</w:t>
+      </w:r>
+      <w:r>
+        <w:rPr>
+          <w:lang w:val="en-US"/>
+        </w:rPr>
+        <w:t>ko</w:t>
+      </w:r>
+      <w:r>
+        <w:t xml:space="preserve">, </w:t>
+      </w:r>
+      <w:r>
+        <w:t xml:space="preserve">а уже после – </w:t>
+      </w:r>
+      <w:r>
+        <w:rPr>
+          <w:lang w:val="en-US"/>
+        </w:rPr>
+        <w:t>md</w:t>
+      </w:r>
+      <w:r>
+        <w:t>1.</w:t>
+      </w:r>
+      <w:r>
+        <w:rPr>
+          <w:lang w:val="en-US"/>
+        </w:rPr>
+        <w:t>ko</w:t>
+      </w:r>
+      <w:r>
+        <w:t>.</w:t>
+      </w:r>
+    </w:p>
+    <w:p>
+      <w:pPr>
+        <w:rPr>
+          <w:noProof/>
+        </w:rPr>
+      </w:pPr>
+    </w:p>
+    <w:p>
+      <w:r>
+        <w:rPr>
+          <w:noProof/>
+        </w:rPr>
+        <w:lastRenderedPageBreak/>
+        <w:drawing>
+          <wp:inline distT="0" distB="0" distL="0" distR="0" wp14:anchorId="7417629F" wp14:editId="31B8E56B">
+            <wp:extent cx="5534610" cy="5153891"/>
+            <wp:effectExtent l="0" t="0" r="9525" b="8890"/>
+            <wp:docPr id="6" name="Рисунок 6"/>
+            <wp:cNvGraphicFramePr>
+              <a:graphicFrameLocks xmlns:a="http://schemas.openxmlformats.org/drawingml/2006/main" noChangeAspect="1"/>
+            </wp:cNvGraphicFramePr>
+            <a:graphic xmlns:a="http://schemas.openxmlformats.org/drawingml/2006/main">
+              <a:graphicData uri="http://schemas.openxmlformats.org/drawingml/2006/picture">
+                <pic:pic xmlns:pic="http://schemas.openxmlformats.org/drawingml/2006/picture">
+                  <pic:nvPicPr>
+                    <pic:cNvPr id="1" name=""/>
+                    <pic:cNvPicPr/>
+                  </pic:nvPicPr>
+                  <pic:blipFill rotWithShape="1">
+                    <a:blip r:embed="rId12"/>
+                    <a:srcRect b="14122"/>
+                    <a:stretch/>
+                  </pic:blipFill>
+                  <pic:spPr bwMode="auto">
+                    <a:xfrm>
+                      <a:off x="0" y="0"/>
+                      <a:ext cx="5534797" cy="5154065"/>
+                    </a:xfrm>
+                    <a:prstGeom prst="rect">
+                      <a:avLst/>
+                    </a:prstGeom>
+                    <a:ln>
+                      <a:noFill/>
+                    </a:ln>
+                    <a:extLst>
+                      <a:ext uri="{53640926-AAD7-44D8-BBD7-CCE9431645EC}">
+                        <a14:shadowObscured xmlns:a14="http://schemas.microsoft.com/office/drawing/2010/main"/>
+                      </a:ext>
+                    </a:extLst>
+                  </pic:spPr>
+                </pic:pic>
+              </a:graphicData>
+            </a:graphic>
+          </wp:inline>
+        </w:drawing>
+      </w:r>
+    </w:p>
+    <w:p>
+      <w:r>
+        <w:t xml:space="preserve">Ниже изображена попытка загрузки модуля </w:t>
+      </w:r>
+      <w:r>
+        <w:rPr>
+          <w:lang w:val="en-US"/>
+        </w:rPr>
+        <w:t>md</w:t>
+      </w:r>
+      <w:r>
+        <w:t>3 (</w:t>
+      </w:r>
+      <w:r>
+        <w:t xml:space="preserve">модуль </w:t>
+      </w:r>
+      <w:r>
+        <w:rPr>
+          <w:lang w:val="en-US"/>
+        </w:rPr>
+        <w:t>md</w:t>
+      </w:r>
+      <w:r>
+        <w:t xml:space="preserve">1 </w:t>
+      </w:r>
+      <w:r>
+        <w:t>уже загружен в систему)</w:t>
+      </w:r>
+      <w:r>
+        <w:t>.</w:t>
+      </w:r>
+      <w:r>
+        <w:rPr>
+          <w:noProof/>
+        </w:rPr>
+        <w:t xml:space="preserve"> </w:t>
+      </w:r>
+      <w:r>
+        <w:rPr>
+          <w:noProof/>
+        </w:rPr>
+        <w:drawing>
+          <wp:inline distT="0" distB="0" distL="0" distR="0" wp14:anchorId="2E0AAB06" wp14:editId="6A4FC458">
+            <wp:extent cx="5534574" cy="3195288"/>
+            <wp:effectExtent l="0" t="0" r="0" b="5715"/>
+            <wp:docPr id="7" name="Рисунок 7"/>
+            <wp:cNvGraphicFramePr>
+              <a:graphicFrameLocks xmlns:a="http://schemas.openxmlformats.org/drawingml/2006/main" noChangeAspect="1"/>
+            </wp:cNvGraphicFramePr>
+            <a:graphic xmlns:a="http://schemas.openxmlformats.org/drawingml/2006/main">
+              <a:graphicData uri="http://schemas.openxmlformats.org/drawingml/2006/picture">
+                <pic:pic xmlns:pic="http://schemas.openxmlformats.org/drawingml/2006/picture">
+                  <pic:nvPicPr>
+                    <pic:cNvPr id="1" name=""/>
+                    <pic:cNvPicPr/>
+                  </pic:nvPicPr>
+                  <pic:blipFill rotWithShape="1">
+                    <a:blip r:embed="rId13"/>
+                    <a:srcRect t="50010"/>
+                    <a:stretch/>
+                  </pic:blipFill>
+                  <pic:spPr bwMode="auto">
+                    <a:xfrm>
+                      <a:off x="0" y="0"/>
+                      <a:ext cx="5534797" cy="3195416"/>
+                    </a:xfrm>
+                    <a:prstGeom prst="rect">
+                      <a:avLst/>
+                    </a:prstGeom>
+                    <a:ln>
+                      <a:noFill/>
+                    </a:ln>
+                    <a:extLst>
+                      <a:ext uri="{53640926-AAD7-44D8-BBD7-CCE9431645EC}">
+                        <a14:shadowObscured xmlns:a14="http://schemas.microsoft.com/office/drawing/2010/main"/>
+                      </a:ext>
+                    </a:extLst>
+                  </pic:spPr>
+                </pic:pic>
+              </a:graphicData>
+            </a:graphic>
+          </wp:inline>
+        </w:drawing>
+      </w:r>
+    </w:p>
+    <w:p>
+      <w:pPr>
+        <w:rPr>
+          <w:lang w:val="en-US"/>
+        </w:rPr>
+      </w:pPr>
+      <w:r>
+        <w:lastRenderedPageBreak/>
+        <w:t xml:space="preserve">Изменение </w:t>
+      </w:r>
+      <w:r>
+        <w:rPr>
+          <w:lang w:val="en-US"/>
+        </w:rPr>
+        <w:t>md</w:t>
+      </w:r>
+      <w:r>
+        <w:t>1_</w:t>
+      </w:r>
+      <w:r>
+        <w:rPr>
+          <w:lang w:val="en-US"/>
+        </w:rPr>
+        <w:t>proc</w:t>
+      </w:r>
+      <w:r>
+        <w:t xml:space="preserve"> </w:t>
+      </w:r>
+      <w:r>
+        <w:t xml:space="preserve">на </w:t>
+      </w:r>
+      <w:r>
+        <w:rPr>
+          <w:lang w:val="en-US"/>
+        </w:rPr>
+        <w:t>md</w:t>
+      </w:r>
+      <w:r>
+        <w:t>1_</w:t>
+      </w:r>
+      <w:r>
+        <w:rPr>
+          <w:lang w:val="en-US"/>
+        </w:rPr>
+        <w:t>local</w:t>
+      </w:r>
+      <w:r>
+        <w:t>.</w:t>
+      </w:r>
+      <w:r>
+        <w:t xml:space="preserve"> Ошибка</w:t>
+      </w:r>
+      <w:r>
+        <w:rPr>
+          <w:lang w:val="en-US"/>
+        </w:rPr>
+        <w:t xml:space="preserve">: </w:t>
+      </w:r>
+      <w:r>
+        <w:rPr>
+          <w:lang w:val="en-US"/>
+        </w:rPr>
+        <w:t>“Implicit declaration of function ‘md1_local’”</w:t>
+      </w:r>
+    </w:p>
+    <w:p>
+      <w:r>
+        <w:rPr>
+          <w:noProof/>
+        </w:rPr>
+        <w:drawing>
+          <wp:inline distT="0" distB="0" distL="0" distR="0" wp14:anchorId="32B80575" wp14:editId="7B330E2B">
+            <wp:extent cx="5834023" cy="2046118"/>
+            <wp:effectExtent l="0" t="0" r="0" b="0"/>
+            <wp:docPr id="8" name="Рисунок 8"/>
+            <wp:cNvGraphicFramePr>
+              <a:graphicFrameLocks xmlns:a="http://schemas.openxmlformats.org/drawingml/2006/main" noChangeAspect="1"/>
+            </wp:cNvGraphicFramePr>
+            <a:graphic xmlns:a="http://schemas.openxmlformats.org/drawingml/2006/main">
+              <a:graphicData uri="http://schemas.openxmlformats.org/drawingml/2006/picture">
+                <pic:pic xmlns:pic="http://schemas.openxmlformats.org/drawingml/2006/picture">
+                  <pic:nvPicPr>
+                    <pic:cNvPr id="1" name=""/>
+                    <pic:cNvPicPr/>
+                  </pic:nvPicPr>
+                  <pic:blipFill>
+                    <a:blip r:embed="rId14"/>
+                    <a:stretch>
+                      <a:fillRect/>
+                    </a:stretch>
+                  </pic:blipFill>
+                  <pic:spPr>
+                    <a:xfrm>
+                      <a:off x="0" y="0"/>
+                      <a:ext cx="5881298" cy="2062698"/>
+                    </a:xfrm>
+                    <a:prstGeom prst="rect">
+                      <a:avLst/>
+                    </a:prstGeom>
+                  </pic:spPr>
+                </pic:pic>
+              </a:graphicData>
+            </a:graphic>
+          </wp:inline>
+        </w:drawing>
+      </w:r>
+    </w:p>
     <w:sectPr>
-      <w:footerReference w:type="default" r:id="rId8"/>
+      <w:footerReference w:type="default" r:id="rId15"/>
       <w:pgSz w:w="11906" w:h="16838"/>
       <w:pgMar w:top="1134" w:right="850" w:bottom="1134" w:left="1701" w:header="708" w:footer="708" w:gutter="0"/>
       <w:cols w:space="708"/>
@@ -2808,6 +4327,20 @@
       <w:lang w:eastAsia="ru-RU"/>
     </w:rPr>
   </w:style>
+  <w:style w:type="paragraph" w:styleId="a9">
+    <w:name w:val="No Spacing"/>
+    <w:uiPriority w:val="1"/>
+    <w:qFormat/>
+    <w:rsid w:val="00E31AA7"/>
+    <w:pPr>
+      <w:spacing w:after="0" w:line="240" w:lineRule="auto"/>
+      <w:jc w:val="both"/>
+    </w:pPr>
+    <w:rPr>
+      <w:rFonts w:ascii="Consolas" w:hAnsi="Consolas"/>
+      <w:sz w:val="21"/>
+    </w:rPr>
+  </w:style>
 </w:styles>
 </file>
 

</xml_diff>